<commit_message>
updating docs for images
</commit_message>
<xml_diff>
--- a/_word/replace-an-image.docx
+++ b/_word/replace-an-image.docx
@@ -290,7 +290,16 @@
         <w:pStyle w:val="HEDListitem-Numbered"/>
       </w:pPr>
       <w:r>
-        <w:t>Navigate to your image, by scrolling or using the section navigator at the top right.</w:t>
+        <w:t>Navigate to your image</w:t>
+      </w:r>
+      <w:r>
+        <w:t xml:space="preserve"> paragraph</w:t>
+      </w:r>
+      <w:r>
+        <w:t>.</w:t>
+      </w:r>
+      <w:r>
+        <w:t xml:space="preserve"> It will look like an empty paragraph.</w:t>
       </w:r>
     </w:p>
     <w:p>
@@ -298,18 +307,25 @@
         <w:pStyle w:val="HEDListitem-Numbered"/>
       </w:pPr>
       <w:r>
-        <w:t xml:space="preserve">Click the image filename, and then click the pencil icon, which will activate </w:t>
-      </w:r>
-      <w:r>
-        <w:t>text editing mode.</w:t>
-      </w:r>
-    </w:p>
-    <w:p>
-      <w:pPr>
-        <w:pStyle w:val="HEDImageholder"/>
-      </w:pPr>
-      <w:r>
-        <w:t>replaceimage1.png</w:t>
+        <w:t>Click the</w:t>
+      </w:r>
+      <w:r>
+        <w:t xml:space="preserve"> empty</w:t>
+      </w:r>
+      <w:r>
+        <w:t xml:space="preserve"> image </w:t>
+      </w:r>
+      <w:r>
+        <w:t>holder paragraph</w:t>
+      </w:r>
+      <w:r>
+        <w:t xml:space="preserve">, and then click the </w:t>
+      </w:r>
+      <w:r>
+        <w:t>3-horizontal-lines icon to the right, to open the Attribute Editor</w:t>
+      </w:r>
+      <w:r>
+        <w:t>.</w:t>
       </w:r>
     </w:p>
     <w:p>
@@ -317,7 +333,24 @@
         <w:pStyle w:val="HEDListitem-Numbered"/>
       </w:pPr>
       <w:r>
-        <w:t>Type the new image filename exactly, including capitalization and special characters.</w:t>
+        <w:t>In the “</w:t>
+      </w:r>
+      <w:proofErr w:type="spellStart"/>
+      <w:r>
+        <w:t>src</w:t>
+      </w:r>
+      <w:proofErr w:type="spellEnd"/>
+      <w:r>
+        <w:t>” field, t</w:t>
+      </w:r>
+      <w:r>
+        <w:t>ype the new image filename exactly</w:t>
+      </w:r>
+      <w:r>
+        <w:t xml:space="preserve"> as it appeared when you uploaded it to the Dashboard</w:t>
+      </w:r>
+      <w:r>
+        <w:t>, including capitalization and special characters.</w:t>
       </w:r>
     </w:p>
     <w:p>
@@ -325,7 +358,19 @@
         <w:pStyle w:val="HEDListitem-Numbered"/>
       </w:pPr>
       <w:r>
-        <w:t>Click outside the text box to leave text editing mode, and then press Save Text at the top left.</w:t>
+        <w:t xml:space="preserve">Click </w:t>
+      </w:r>
+      <w:r>
+        <w:t>Done to</w:t>
+      </w:r>
+      <w:r>
+        <w:t xml:space="preserve"> </w:t>
+      </w:r>
+      <w:r>
+        <w:t>close the attribute editor</w:t>
+      </w:r>
+      <w:r>
+        <w:t>, and then press Save Text at the top left.</w:t>
       </w:r>
     </w:p>
     <w:p>
@@ -436,7 +481,13 @@
         <w:pStyle w:val="HEDPlaintextparagraph"/>
       </w:pPr>
       <w:r>
-        <w:t xml:space="preserve">In order to delete an image from your book entirely, you’ll need to edit your text to remove the reference to the image filename. You can do this in </w:t>
+        <w:t xml:space="preserve">In order to delete an image from your book entirely, you’ll need to edit your text to remove the reference to the image filename. </w:t>
+      </w:r>
+      <w:r>
+        <w:t>Y</w:t>
+      </w:r>
+      <w:r>
+        <w:t xml:space="preserve">ou can do this in </w:t>
       </w:r>
       <w:proofErr w:type="spellStart"/>
       <w:r>
@@ -516,7 +567,7 @@
         <w:pStyle w:val="HEDListitem-Numbered"/>
       </w:pPr>
       <w:r>
-        <w:t>Click the image filename to select the paragraph.</w:t>
+        <w:t>Click to select the paragraph.</w:t>
       </w:r>
     </w:p>
     <w:p>
@@ -524,7 +575,10 @@
         <w:pStyle w:val="HEDListitem-Numbered"/>
       </w:pPr>
       <w:r>
-        <w:t>In the top menu, choose Delete.</w:t>
+        <w:t>Click the trash can icon to the far right of the paragraph</w:t>
+      </w:r>
+      <w:r>
+        <w:t>.</w:t>
       </w:r>
     </w:p>
     <w:p>

</xml_diff>